<commit_message>
Worked on LinkedList implementation
</commit_message>
<xml_diff>
--- a/Assignments/COP3530 Assignment 1.docx
+++ b/Assignments/COP3530 Assignment 1.docx
@@ -793,7 +793,16 @@
           <w:w w:val="95"/>
           <w:position w:val="2"/>
         </w:rPr>
-        <w:t xml:space="preserve"> 𝑛 log</w:t>
+        <w:t xml:space="preserve"> 𝑛 </w:t>
+      </w:r>
+      <w:proofErr w:type="gramStart"/>
+      <w:r>
+        <w:rPr>
+          <w:rFonts w:ascii="Times New Roman" w:eastAsia="Times New Roman" w:hAnsi="Times New Roman"/>
+          <w:w w:val="95"/>
+          <w:position w:val="2"/>
+        </w:rPr>
+        <w:t>log</w:t>
       </w:r>
       <w:r>
         <w:rPr>
@@ -810,24 +819,7 @@
           <w:w w:val="95"/>
           <w:position w:val="2"/>
         </w:rPr>
-        <w:t xml:space="preserve"> </w:t>
-      </w:r>
-      <w:r>
-        <w:rPr>
-          <w:rFonts w:ascii="Times New Roman" w:eastAsia="Times New Roman" w:hAnsi="Times New Roman"/>
-          <w:w w:val="95"/>
-          <w:position w:val="2"/>
-        </w:rPr>
-        <w:t/>
-      </w:r>
-      <w:proofErr w:type="gramStart"/>
-      <w:r>
-        <w:rPr>
-          <w:rFonts w:ascii="Times New Roman" w:eastAsia="Times New Roman" w:hAnsi="Times New Roman"/>
-          <w:w w:val="95"/>
-          <w:position w:val="2"/>
-        </w:rPr>
-        <w:t> ,</w:t>
+        <w:t xml:space="preserve"> ,</w:t>
       </w:r>
       <w:proofErr w:type="gramEnd"/>
       <w:r>
@@ -966,14 +958,7 @@
           <w:rFonts w:ascii="Times New Roman"/>
           <w:sz w:val="26"/>
         </w:rPr>
-        <w:t xml:space="preserve">37, </w:t>
-      </w:r>
-      <w:r>
-        <w:rPr>
-          <w:rFonts w:ascii="Times New Roman"/>
-          <w:sz w:val="26"/>
-        </w:rPr>
-        <w:t>n</w:t>
+        <w:t>37</w:t>
       </w:r>
       <w:proofErr w:type="gramStart"/>
       <w:r>
@@ -1005,7 +990,35 @@
           <w:rFonts w:ascii="Times New Roman"/>
           <w:sz w:val="26"/>
         </w:rPr>
-        <w:t xml:space="preserve"> , </w:t>
+        <w:t xml:space="preserve"> </w:t>
+      </w:r>
+      <w:r>
+        <w:rPr>
+          <w:rFonts w:ascii="Times New Roman"/>
+          <w:sz w:val="26"/>
+        </w:rPr>
+        <w:t xml:space="preserve">, </w:t>
+      </w:r>
+      <w:r>
+        <w:rPr>
+          <w:rFonts w:ascii="Times New Roman"/>
+          <w:sz w:val="26"/>
+        </w:rPr>
+        <w:t>n</w:t>
+      </w:r>
+      <w:r>
+        <w:rPr>
+          <w:rFonts w:ascii="Times New Roman"/>
+          <w:sz w:val="26"/>
+        </w:rPr>
+        <w:t xml:space="preserve">, </w:t>
+      </w:r>
+      <w:r>
+        <w:rPr>
+          <w:rFonts w:ascii="Times New Roman"/>
+          <w:sz w:val="26"/>
+        </w:rPr>
+        <w:t xml:space="preserve"> </w:t>
       </w:r>
       <w:r>
         <w:rPr>
@@ -1208,7 +1221,15 @@
         <w:rPr>
           <w:w w:val="95"/>
         </w:rPr>
-        <w:t>discussed</w:t>
+        <w:t>discusse</w:t>
+      </w:r>
+      <w:bookmarkStart w:id="0" w:name="_GoBack"/>
+      <w:bookmarkEnd w:id="0"/>
+      <w:r>
+        <w:rPr>
+          <w:w w:val="95"/>
+        </w:rPr>
+        <w:t>d</w:t>
       </w:r>
       <w:r>
         <w:rPr>
@@ -1462,13 +1483,7 @@
         <w:rPr>
           <w:position w:val="2"/>
         </w:rPr>
-        <w:t xml:space="preserve"> = 0,  b) 10n = 1</w:t>
-      </w:r>
-      <w:r>
-        <w:rPr>
-          <w:position w:val="2"/>
-        </w:rPr>
-        <w:t>(n</w:t>
+        <w:t xml:space="preserve"> = 0,  b) 10n = 1(n</w:t>
       </w:r>
       <w:r>
         <w:rPr>
@@ -1882,13 +1897,7 @@
         <w:rPr>
           <w:position w:val="2"/>
         </w:rPr>
-        <w:t>10n = 1</w:t>
-      </w:r>
-      <w:r>
-        <w:rPr>
-          <w:position w:val="2"/>
-        </w:rPr>
-        <w:t>(n</w:t>
+        <w:t>10n = 1(n</w:t>
       </w:r>
       <w:r>
         <w:rPr>
@@ -1916,8 +1925,6 @@
         </w:rPr>
         <w:t xml:space="preserve"> = 10</w:t>
       </w:r>
-      <w:bookmarkStart w:id="0" w:name="_GoBack"/>
-      <w:bookmarkEnd w:id="0"/>
     </w:p>
     <w:p>
       <w:pPr>

</xml_diff>